<commit_message>
Changes due to user and hoster feedback
other columns for bücher
explicit use of InnoDB for tables
</commit_message>
<xml_diff>
--- a/Anleitung.docx
+++ b/Anleitung.docx
@@ -606,6 +606,8 @@
                         </wps:spPr>
                         <wps:txbx>
                           <w:txbxContent>
+                            <w:bookmarkStart w:id="0" w:name="_MON_1749318133"/>
+                            <w:bookmarkEnd w:id="0"/>
                             <w:p>
                               <w:r>
                                 <w:object w:dxaOrig="1518" w:dyaOrig="989" w14:anchorId="239EC774">
@@ -628,10 +630,10 @@
                                     <v:path o:extrusionok="f" gradientshapeok="t" o:connecttype="rect"/>
                                     <o:lock v:ext="edit" aspectratio="t"/>
                                   </v:shapetype>
-                                  <v:shape id="_x0000_i1026" type="#_x0000_t75" style="width:42.6pt;height:35.45pt">
+                                  <v:shape id="_x0000_i1038" type="#_x0000_t75" style="width:42.6pt;height:35.45pt">
                                     <v:imagedata r:id="rId8" o:title="" cropbottom="16556f" cropleft="10773f" cropright="13915f"/>
                                   </v:shape>
-                                  <o:OLEObject Type="Embed" ProgID="Excel.SheetMacroEnabled.12" ShapeID="_x0000_i1026" DrawAspect="Icon" ObjectID="_1748284783" r:id="rId9"/>
+                                  <o:OLEObject Type="Embed" ProgID="Excel.SheetMacroEnabled.12" ShapeID="_x0000_i1038" DrawAspect="Icon" ObjectID="_1749318177" r:id="rId9"/>
                                 </w:object>
                               </w:r>
                             </w:p>
@@ -720,13 +722,15 @@
                 <v:shape id="Textfeld 2" o:spid="_x0000_s1028" type="#_x0000_t202" style="position:absolute;width:7315;height:6680;visibility:visible;mso-wrap-style:none;v-text-anchor:top" o:gfxdata="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" filled="f" stroked="f">
                   <v:textbox style="mso-fit-shape-to-text:t">
                     <w:txbxContent>
+                      <w:bookmarkStart w:id="1" w:name="_MON_1749318133"/>
+                      <w:bookmarkEnd w:id="1"/>
                       <w:p>
                         <w:r>
                           <w:object w:dxaOrig="1518" w:dyaOrig="989" w14:anchorId="239EC774">
-                            <v:shape id="_x0000_i1054" type="#_x0000_t75" style="width:42.55pt;height:35.45pt">
-                              <v:imagedata r:id="rId10" o:title="" cropbottom="16556f" cropleft="10773f" cropright="13915f"/>
+                            <v:shape id="_x0000_i1038" type="#_x0000_t75" style="width:42.6pt;height:35.45pt">
+                              <v:imagedata r:id="rId8" o:title="" cropbottom="16556f" cropleft="10773f" cropright="13915f"/>
                             </v:shape>
-                            <o:OLEObject Type="Embed" ProgID="Excel.SheetMacroEnabled.12" ShapeID="_x0000_i1054" DrawAspect="Icon" ObjectID="_1748275408" r:id="rId11"/>
+                            <o:OLEObject Type="Embed" ProgID="Excel.SheetMacroEnabled.12" ShapeID="_x0000_i1038" DrawAspect="Icon" ObjectID="_1749318177" r:id="rId10"/>
                           </w:object>
                         </w:r>
                       </w:p>
@@ -792,7 +796,7 @@
                     <pic:cNvPicPr/>
                   </pic:nvPicPr>
                   <pic:blipFill>
-                    <a:blip r:embed="rId12" cstate="print">
+                    <a:blip r:embed="rId11" cstate="print">
                       <a:extLst>
                         <a:ext uri="{28A0092B-C50C-407E-A947-70E740481C1C}">
                           <a14:useLocalDpi xmlns:a14="http://schemas.microsoft.com/office/drawing/2010/main" val="0"/>
@@ -872,7 +876,7 @@
                     <pic:cNvPicPr/>
                   </pic:nvPicPr>
                   <pic:blipFill rotWithShape="1">
-                    <a:blip r:embed="rId13" cstate="print">
+                    <a:blip r:embed="rId12" cstate="print">
                       <a:extLst>
                         <a:ext uri="{28A0092B-C50C-407E-A947-70E740481C1C}">
                           <a14:useLocalDpi xmlns:a14="http://schemas.microsoft.com/office/drawing/2010/main" val="0"/>
@@ -962,7 +966,7 @@
                     <pic:cNvPicPr/>
                   </pic:nvPicPr>
                   <pic:blipFill rotWithShape="1">
-                    <a:blip r:embed="rId14">
+                    <a:blip r:embed="rId13">
                       <a:extLst>
                         <a:ext uri="{28A0092B-C50C-407E-A947-70E740481C1C}">
                           <a14:useLocalDpi xmlns:a14="http://schemas.microsoft.com/office/drawing/2010/main" val="0"/>
@@ -1023,7 +1027,7 @@
                     <pic:cNvPicPr/>
                   </pic:nvPicPr>
                   <pic:blipFill rotWithShape="1">
-                    <a:blip r:embed="rId15">
+                    <a:blip r:embed="rId14">
                       <a:extLst>
                         <a:ext uri="{28A0092B-C50C-407E-A947-70E740481C1C}">
                           <a14:useLocalDpi xmlns:a14="http://schemas.microsoft.com/office/drawing/2010/main" val="0"/>
@@ -1084,7 +1088,7 @@
                     <pic:cNvPicPr/>
                   </pic:nvPicPr>
                   <pic:blipFill rotWithShape="1">
-                    <a:blip r:embed="rId15">
+                    <a:blip r:embed="rId14">
                       <a:extLst>
                         <a:ext uri="{28A0092B-C50C-407E-A947-70E740481C1C}">
                           <a14:useLocalDpi xmlns:a14="http://schemas.microsoft.com/office/drawing/2010/main" val="0"/>
@@ -1179,7 +1183,7 @@
                     <pic:cNvPicPr/>
                   </pic:nvPicPr>
                   <pic:blipFill rotWithShape="1">
-                    <a:blip r:embed="rId13" cstate="print">
+                    <a:blip r:embed="rId12" cstate="print">
                       <a:extLst>
                         <a:ext uri="{28A0092B-C50C-407E-A947-70E740481C1C}">
                           <a14:useLocalDpi xmlns:a14="http://schemas.microsoft.com/office/drawing/2010/main" val="0"/>
@@ -1246,7 +1250,7 @@
                     <pic:cNvPicPr/>
                   </pic:nvPicPr>
                   <pic:blipFill>
-                    <a:blip r:embed="rId16" cstate="print">
+                    <a:blip r:embed="rId15" cstate="print">
                       <a:extLst>
                         <a:ext uri="{28A0092B-C50C-407E-A947-70E740481C1C}">
                           <a14:useLocalDpi xmlns:a14="http://schemas.microsoft.com/office/drawing/2010/main" val="0"/>
@@ -1330,7 +1334,7 @@
                     <pic:cNvPicPr/>
                   </pic:nvPicPr>
                   <pic:blipFill rotWithShape="1">
-                    <a:blip r:embed="rId17"/>
+                    <a:blip r:embed="rId16"/>
                     <a:srcRect b="86005"/>
                     <a:stretch/>
                   </pic:blipFill>
@@ -1514,9 +1518,9 @@
                               <w:r>
                                 <w:object w:dxaOrig="1518" w:dyaOrig="989" w14:anchorId="16744D30">
                                   <v:shape id="_x0000_i1028" type="#_x0000_t75" style="width:45.75pt;height:37.65pt">
-                                    <v:imagedata r:id="rId18" o:title="" cropbottom="15840f" cropleft="12753f" cropright="13185f"/>
+                                    <v:imagedata r:id="rId17" o:title="" cropbottom="15840f" cropleft="12753f" cropright="13185f"/>
                                   </v:shape>
-                                  <o:OLEObject Type="Embed" ProgID="Excel.SheetMacroEnabled.12" ShapeID="_x0000_i1028" DrawAspect="Icon" ObjectID="_1748284784" r:id="rId19"/>
+                                  <o:OLEObject Type="Embed" ProgID="Excel.SheetMacroEnabled.12" ShapeID="_x0000_i1028" DrawAspect="Icon" ObjectID="_1749318178" r:id="rId18"/>
                                 </w:object>
                               </w:r>
                             </w:p>
@@ -1951,10 +1955,10 @@
                             <w:p>
                               <w:r>
                                 <w:object w:dxaOrig="1518" w:dyaOrig="989" w14:anchorId="1C473F69">
-                                  <v:shape id="_x0000_i1032" type="#_x0000_t75" style="width:43.65pt;height:38.7pt">
+                                  <v:shape id="_x0000_i1030" type="#_x0000_t75" style="width:43.65pt;height:38.7pt">
                                     <v:imagedata r:id="rId24" o:title="" cropbottom="14389f" cropleft="14179f" cropright="13649f"/>
                                   </v:shape>
-                                  <o:OLEObject Type="Embed" ProgID="Excel.Sheet.12" ShapeID="_x0000_i1032" DrawAspect="Icon" ObjectID="_1748284785" r:id="rId25"/>
+                                  <o:OLEObject Type="Embed" ProgID="Excel.Sheet.12" ShapeID="_x0000_i1030" DrawAspect="Icon" ObjectID="_1749318179" r:id="rId25"/>
                                 </w:object>
                               </w:r>
                             </w:p>
@@ -2047,9 +2051,9 @@
                         <w:r>
                           <w:object w:dxaOrig="1518" w:dyaOrig="989" w14:anchorId="1C473F69">
                             <v:shape id="_x0000_i1032" type="#_x0000_t75" style="width:43.65pt;height:38.7pt">
-                              <v:imagedata r:id="rId24" o:title="" cropbottom="14389f" cropleft="14179f" cropright="13649f"/>
+                              <v:imagedata r:id="rId26" o:title="" cropbottom="14389f" cropleft="14179f" cropright="13649f"/>
                             </v:shape>
-                            <o:OLEObject Type="Embed" ProgID="Excel.Sheet.12" ShapeID="_x0000_i1032" DrawAspect="Icon" ObjectID="_1748284785" r:id="rId26"/>
+                            <o:OLEObject Type="Embed" ProgID="Excel.Sheet.12" ShapeID="_x0000_i1032" DrawAspect="Icon" ObjectID="_1748284785" r:id="rId27"/>
                           </w:object>
                         </w:r>
                       </w:p>
@@ -2135,7 +2139,7 @@
                     <pic:cNvPicPr/>
                   </pic:nvPicPr>
                   <pic:blipFill>
-                    <a:blip r:embed="rId27" cstate="print">
+                    <a:blip r:embed="rId28" cstate="print">
                       <a:extLst>
                         <a:ext uri="{28A0092B-C50C-407E-A947-70E740481C1C}">
                           <a14:useLocalDpi xmlns:a14="http://schemas.microsoft.com/office/drawing/2010/main" val="0"/>
@@ -2195,7 +2199,7 @@
                     <pic:cNvPicPr/>
                   </pic:nvPicPr>
                   <pic:blipFill rotWithShape="1">
-                    <a:blip r:embed="rId14">
+                    <a:blip r:embed="rId13">
                       <a:extLst>
                         <a:ext uri="{28A0092B-C50C-407E-A947-70E740481C1C}">
                           <a14:useLocalDpi xmlns:a14="http://schemas.microsoft.com/office/drawing/2010/main" val="0"/>
@@ -2262,7 +2266,7 @@
                     <pic:cNvPicPr/>
                   </pic:nvPicPr>
                   <pic:blipFill rotWithShape="1">
-                    <a:blip r:embed="rId15">
+                    <a:blip r:embed="rId14">
                       <a:extLst>
                         <a:ext uri="{28A0092B-C50C-407E-A947-70E740481C1C}">
                           <a14:useLocalDpi xmlns:a14="http://schemas.microsoft.com/office/drawing/2010/main" val="0"/>
@@ -2360,7 +2364,7 @@
                     <pic:cNvPicPr/>
                   </pic:nvPicPr>
                   <pic:blipFill rotWithShape="1">
-                    <a:blip r:embed="rId28"/>
+                    <a:blip r:embed="rId29"/>
                     <a:srcRect b="81903"/>
                     <a:stretch/>
                   </pic:blipFill>
@@ -2495,7 +2499,7 @@
                     <pic:cNvPicPr/>
                   </pic:nvPicPr>
                   <pic:blipFill>
-                    <a:blip r:embed="rId29">
+                    <a:blip r:embed="rId30">
                       <a:extLst>
                         <a:ext uri="{28A0092B-C50C-407E-A947-70E740481C1C}">
                           <a14:useLocalDpi xmlns:a14="http://schemas.microsoft.com/office/drawing/2010/main" val="0"/>
@@ -2555,7 +2559,7 @@
                     <pic:cNvPicPr/>
                   </pic:nvPicPr>
                   <pic:blipFill rotWithShape="1">
-                    <a:blip r:embed="rId30" cstate="print">
+                    <a:blip r:embed="rId31" cstate="print">
                       <a:extLst>
                         <a:ext uri="{28A0092B-C50C-407E-A947-70E740481C1C}">
                           <a14:useLocalDpi xmlns:a14="http://schemas.microsoft.com/office/drawing/2010/main" val="0"/>
@@ -2664,7 +2668,7 @@
                     <pic:cNvPicPr/>
                   </pic:nvPicPr>
                   <pic:blipFill rotWithShape="1">
-                    <a:blip r:embed="rId31"/>
+                    <a:blip r:embed="rId32"/>
                     <a:srcRect l="-1" r="457"/>
                     <a:stretch/>
                   </pic:blipFill>
@@ -2799,7 +2803,7 @@
                     <pic:cNvPicPr/>
                   </pic:nvPicPr>
                   <pic:blipFill rotWithShape="1">
-                    <a:blip r:embed="rId28"/>
+                    <a:blip r:embed="rId29"/>
                     <a:srcRect t="-1" b="64476"/>
                     <a:stretch/>
                   </pic:blipFill>
@@ -2846,7 +2850,7 @@
                     <pic:cNvPicPr/>
                   </pic:nvPicPr>
                   <pic:blipFill rotWithShape="1">
-                    <a:blip r:embed="rId28"/>
+                    <a:blip r:embed="rId29"/>
                     <a:srcRect l="209" t="57971" r="-209" b="6504"/>
                     <a:stretch/>
                   </pic:blipFill>

</xml_diff>

<commit_message>
changed some files to match last changes
</commit_message>
<xml_diff>
--- a/Anleitung.docx
+++ b/Anleitung.docx
@@ -155,7 +155,7 @@
           <w:noProof/>
         </w:rPr>
         <w:drawing>
-          <wp:anchor distT="0" distB="0" distL="114300" distR="114300" simplePos="0" relativeHeight="251660288" behindDoc="1" locked="0" layoutInCell="1" allowOverlap="1" wp14:anchorId="29A92735" wp14:editId="056DDD99">
+          <wp:anchor distT="0" distB="0" distL="114300" distR="114300" simplePos="0" relativeHeight="251660288" behindDoc="1" locked="0" layoutInCell="1" allowOverlap="1" wp14:anchorId="29A92735" wp14:editId="3F222E57">
             <wp:simplePos x="0" y="0"/>
             <wp:positionH relativeFrom="margin">
               <wp:posOffset>-5080</wp:posOffset>
@@ -228,48 +228,24 @@
     </w:p>
     <w:p>
       <w:r>
-        <w:t>Als Verwalter stehen</w:t>
-      </w:r>
-      <w:r>
-        <w:t xml:space="preserve"> nach Anmeldung</w:t>
-      </w:r>
-      <w:r>
-        <w:t xml:space="preserve"> fünf Ansichten zur Verfügung, die über die Navigation oben erreicht werden.</w:t>
-      </w:r>
-    </w:p>
-    <w:p>
-      <w:pPr>
-        <w:rPr>
-          <w:b/>
-          <w:bCs/>
+        <w:rPr>
+          <w:sz w:val="10"/>
+          <w:szCs w:val="10"/>
           <w:u w:val="single"/>
         </w:rPr>
-      </w:pPr>
-      <w:r>
-        <w:rPr>
-          <w:noProof/>
-        </w:rPr>
         <w:drawing>
-          <wp:anchor distT="0" distB="0" distL="114300" distR="114300" simplePos="0" relativeHeight="251658240" behindDoc="1" locked="0" layoutInCell="1" allowOverlap="1" wp14:anchorId="175EBFBA" wp14:editId="23F4E7D0">
+          <wp:anchor distT="0" distB="0" distL="114300" distR="114300" simplePos="0" relativeHeight="251687936" behindDoc="0" locked="0" layoutInCell="1" allowOverlap="1" wp14:anchorId="7763B3D1" wp14:editId="7BC85066">
             <wp:simplePos x="0" y="0"/>
             <wp:positionH relativeFrom="margin">
-              <wp:posOffset>4276725</wp:posOffset>
+              <wp:posOffset>4400550</wp:posOffset>
             </wp:positionH>
             <wp:positionV relativeFrom="paragraph">
-              <wp:posOffset>86360</wp:posOffset>
+              <wp:posOffset>765175</wp:posOffset>
             </wp:positionV>
-            <wp:extent cx="2211705" cy="1909445"/>
-            <wp:effectExtent l="0" t="0" r="0" b="0"/>
-            <wp:wrapTight wrapText="bothSides">
-              <wp:wrapPolygon edited="0">
-                <wp:start x="0" y="0"/>
-                <wp:lineTo x="0" y="21334"/>
-                <wp:lineTo x="21395" y="21334"/>
-                <wp:lineTo x="21395" y="0"/>
-                <wp:lineTo x="0" y="0"/>
-              </wp:wrapPolygon>
-            </wp:wrapTight>
-            <wp:docPr id="1355604512" name="Grafik 1" descr="Ein Bild, das Text, Screenshot, Zahl, Schrift enthält.&#10;&#10;Automatisch generierte Beschreibung"/>
+            <wp:extent cx="2125980" cy="2209800"/>
+            <wp:effectExtent l="0" t="0" r="7620" b="0"/>
+            <wp:wrapSquare wrapText="bothSides"/>
+            <wp:docPr id="997562358" name="Grafik 1" descr="Ein Bild, das Text, Screenshot, Zahl, Schrift enthält.&#10;&#10;Automatisch generierte Beschreibung"/>
             <wp:cNvGraphicFramePr>
               <a:graphicFrameLocks xmlns:a="http://schemas.openxmlformats.org/drawingml/2006/main" noChangeAspect="1"/>
             </wp:cNvGraphicFramePr>
@@ -277,36 +253,29 @@
               <a:graphicData uri="http://schemas.openxmlformats.org/drawingml/2006/picture">
                 <pic:pic xmlns:pic="http://schemas.openxmlformats.org/drawingml/2006/picture">
                   <pic:nvPicPr>
-                    <pic:cNvPr id="1355604512" name="Grafik 1" descr="Ein Bild, das Text, Screenshot, Zahl, Schrift enthält.&#10;&#10;Automatisch generierte Beschreibung"/>
+                    <pic:cNvPr id="997562358" name="Grafik 1" descr="Ein Bild, das Text, Screenshot, Zahl, Schrift enthält.&#10;&#10;Automatisch generierte Beschreibung"/>
                     <pic:cNvPicPr/>
                   </pic:nvPicPr>
-                  <pic:blipFill rotWithShape="1">
-                    <a:blip r:embed="rId6" cstate="print">
+                  <pic:blipFill>
+                    <a:blip r:embed="rId7" cstate="print">
                       <a:extLst>
                         <a:ext uri="{28A0092B-C50C-407E-A947-70E740481C1C}">
                           <a14:useLocalDpi xmlns:a14="http://schemas.microsoft.com/office/drawing/2010/main" val="0"/>
                         </a:ext>
                       </a:extLst>
                     </a:blip>
-                    <a:srcRect l="28712" t="11368" r="28411"/>
-                    <a:stretch/>
+                    <a:stretch>
+                      <a:fillRect/>
+                    </a:stretch>
                   </pic:blipFill>
-                  <pic:spPr bwMode="auto">
+                  <pic:spPr>
                     <a:xfrm>
                       <a:off x="0" y="0"/>
-                      <a:ext cx="2211705" cy="1909445"/>
+                      <a:ext cx="2125980" cy="2209800"/>
                     </a:xfrm>
                     <a:prstGeom prst="rect">
                       <a:avLst/>
                     </a:prstGeom>
-                    <a:ln>
-                      <a:noFill/>
-                    </a:ln>
-                    <a:extLst>
-                      <a:ext uri="{53640926-AAD7-44D8-BBD7-CCE9431645EC}">
-                        <a14:shadowObscured xmlns:a14="http://schemas.microsoft.com/office/drawing/2010/main"/>
-                      </a:ext>
-                    </a:extLst>
                   </pic:spPr>
                 </pic:pic>
               </a:graphicData>
@@ -321,6 +290,24 @@
         </w:drawing>
       </w:r>
       <w:r>
+        <w:t>Als Verwalter stehen</w:t>
+      </w:r>
+      <w:r>
+        <w:t xml:space="preserve"> nach Anmeldung</w:t>
+      </w:r>
+      <w:r>
+        <w:t xml:space="preserve"> fünf Ansichten zur Verfügung, die über die Navigation oben erreicht werden.</w:t>
+      </w:r>
+    </w:p>
+    <w:p>
+      <w:pPr>
+        <w:rPr>
+          <w:b/>
+          <w:bCs/>
+          <w:u w:val="single"/>
+        </w:rPr>
+      </w:pPr>
+      <w:r>
         <w:rPr>
           <w:sz w:val="10"/>
           <w:szCs w:val="10"/>
@@ -385,10 +372,16 @@
         <w:t>!)</w:t>
       </w:r>
     </w:p>
-    <w:p/>
+    <w:p>
+      <w:r>
+        <w:t>Das Bestellfristende ist der erste Tag, an dem keine Bestellung mehr akzeptiert wird. Die Bestellfrist darf leer bleiben / gelöscht werden.</w:t>
+      </w:r>
+    </w:p>
     <w:p>
       <w:pPr>
         <w:rPr>
+          <w:sz w:val="8"/>
+          <w:szCs w:val="8"/>
           <w:u w:val="single"/>
         </w:rPr>
       </w:pPr>
@@ -396,6 +389,8 @@
     <w:p>
       <w:pPr>
         <w:rPr>
+          <w:sz w:val="10"/>
+          <w:szCs w:val="10"/>
           <w:u w:val="single"/>
         </w:rPr>
       </w:pPr>
@@ -426,7 +421,7 @@
                     <pic:cNvPicPr/>
                   </pic:nvPicPr>
                   <pic:blipFill rotWithShape="1">
-                    <a:blip r:embed="rId7"/>
+                    <a:blip r:embed="rId8"/>
                     <a:srcRect b="86080"/>
                     <a:stretch/>
                   </pic:blipFill>
@@ -630,10 +625,10 @@
                                     <v:path o:extrusionok="f" gradientshapeok="t" o:connecttype="rect"/>
                                     <o:lock v:ext="edit" aspectratio="t"/>
                                   </v:shapetype>
-                                  <v:shape id="_x0000_i1038" type="#_x0000_t75" style="width:42.6pt;height:35.45pt">
-                                    <v:imagedata r:id="rId8" o:title="" cropbottom="16556f" cropleft="10773f" cropright="13915f"/>
+                                  <v:shape id="_x0000_i1032" type="#_x0000_t75" style="width:42.6pt;height:35.45pt">
+                                    <v:imagedata r:id="rId9" o:title="" cropbottom="16556f" cropleft="10773f" cropright="13915f"/>
                                   </v:shape>
-                                  <o:OLEObject Type="Embed" ProgID="Excel.SheetMacroEnabled.12" ShapeID="_x0000_i1038" DrawAspect="Icon" ObjectID="_1749318177" r:id="rId9"/>
+                                  <o:OLEObject Type="Embed" ProgID="Excel.SheetMacroEnabled.12" ShapeID="_x0000_i1032" DrawAspect="Icon" ObjectID="_1749556656" r:id="rId10"/>
                                 </w:object>
                               </w:r>
                             </w:p>
@@ -727,10 +722,10 @@
                       <w:p>
                         <w:r>
                           <w:object w:dxaOrig="1518" w:dyaOrig="989" w14:anchorId="239EC774">
-                            <v:shape id="_x0000_i1038" type="#_x0000_t75" style="width:42.6pt;height:35.45pt">
-                              <v:imagedata r:id="rId8" o:title="" cropbottom="16556f" cropleft="10773f" cropright="13915f"/>
+                            <v:shape id="_x0000_i1032" type="#_x0000_t75" style="width:42.6pt;height:35.45pt">
+                              <v:imagedata r:id="rId9" o:title="" cropbottom="16556f" cropleft="10773f" cropright="13915f"/>
                             </v:shape>
-                            <o:OLEObject Type="Embed" ProgID="Excel.SheetMacroEnabled.12" ShapeID="_x0000_i1038" DrawAspect="Icon" ObjectID="_1749318177" r:id="rId10"/>
+                            <o:OLEObject Type="Embed" ProgID="Excel.SheetMacroEnabled.12" ShapeID="_x0000_i1032" DrawAspect="Icon" ObjectID="_1749556656" r:id="rId11"/>
                           </w:object>
                         </w:r>
                       </w:p>
@@ -796,7 +791,7 @@
                     <pic:cNvPicPr/>
                   </pic:nvPicPr>
                   <pic:blipFill>
-                    <a:blip r:embed="rId11" cstate="print">
+                    <a:blip r:embed="rId12" cstate="print">
                       <a:extLst>
                         <a:ext uri="{28A0092B-C50C-407E-A947-70E740481C1C}">
                           <a14:useLocalDpi xmlns:a14="http://schemas.microsoft.com/office/drawing/2010/main" val="0"/>
@@ -876,7 +871,7 @@
                     <pic:cNvPicPr/>
                   </pic:nvPicPr>
                   <pic:blipFill rotWithShape="1">
-                    <a:blip r:embed="rId12" cstate="print">
+                    <a:blip r:embed="rId13" cstate="print">
                       <a:extLst>
                         <a:ext uri="{28A0092B-C50C-407E-A947-70E740481C1C}">
                           <a14:useLocalDpi xmlns:a14="http://schemas.microsoft.com/office/drawing/2010/main" val="0"/>
@@ -966,7 +961,7 @@
                     <pic:cNvPicPr/>
                   </pic:nvPicPr>
                   <pic:blipFill rotWithShape="1">
-                    <a:blip r:embed="rId13">
+                    <a:blip r:embed="rId14">
                       <a:extLst>
                         <a:ext uri="{28A0092B-C50C-407E-A947-70E740481C1C}">
                           <a14:useLocalDpi xmlns:a14="http://schemas.microsoft.com/office/drawing/2010/main" val="0"/>
@@ -1027,7 +1022,7 @@
                     <pic:cNvPicPr/>
                   </pic:nvPicPr>
                   <pic:blipFill rotWithShape="1">
-                    <a:blip r:embed="rId14">
+                    <a:blip r:embed="rId15">
                       <a:extLst>
                         <a:ext uri="{28A0092B-C50C-407E-A947-70E740481C1C}">
                           <a14:useLocalDpi xmlns:a14="http://schemas.microsoft.com/office/drawing/2010/main" val="0"/>
@@ -1088,7 +1083,7 @@
                     <pic:cNvPicPr/>
                   </pic:nvPicPr>
                   <pic:blipFill rotWithShape="1">
-                    <a:blip r:embed="rId14">
+                    <a:blip r:embed="rId15">
                       <a:extLst>
                         <a:ext uri="{28A0092B-C50C-407E-A947-70E740481C1C}">
                           <a14:useLocalDpi xmlns:a14="http://schemas.microsoft.com/office/drawing/2010/main" val="0"/>
@@ -1183,7 +1178,7 @@
                     <pic:cNvPicPr/>
                   </pic:nvPicPr>
                   <pic:blipFill rotWithShape="1">
-                    <a:blip r:embed="rId12" cstate="print">
+                    <a:blip r:embed="rId13" cstate="print">
                       <a:extLst>
                         <a:ext uri="{28A0092B-C50C-407E-A947-70E740481C1C}">
                           <a14:useLocalDpi xmlns:a14="http://schemas.microsoft.com/office/drawing/2010/main" val="0"/>
@@ -1250,7 +1245,7 @@
                     <pic:cNvPicPr/>
                   </pic:nvPicPr>
                   <pic:blipFill>
-                    <a:blip r:embed="rId15" cstate="print">
+                    <a:blip r:embed="rId16" cstate="print">
                       <a:extLst>
                         <a:ext uri="{28A0092B-C50C-407E-A947-70E740481C1C}">
                           <a14:useLocalDpi xmlns:a14="http://schemas.microsoft.com/office/drawing/2010/main" val="0"/>
@@ -1334,7 +1329,7 @@
                     <pic:cNvPicPr/>
                   </pic:nvPicPr>
                   <pic:blipFill rotWithShape="1">
-                    <a:blip r:embed="rId16"/>
+                    <a:blip r:embed="rId17"/>
                     <a:srcRect b="86005"/>
                     <a:stretch/>
                   </pic:blipFill>
@@ -1380,13 +1375,13 @@
         <mc:AlternateContent>
           <mc:Choice Requires="wpg">
             <w:drawing>
-              <wp:anchor distT="0" distB="0" distL="114300" distR="114300" simplePos="0" relativeHeight="251676672" behindDoc="0" locked="0" layoutInCell="1" allowOverlap="1" wp14:anchorId="0222F699" wp14:editId="2CD231F3">
+              <wp:anchor distT="0" distB="0" distL="114300" distR="114300" simplePos="0" relativeHeight="251676672" behindDoc="0" locked="0" layoutInCell="1" allowOverlap="1" wp14:anchorId="0222F699" wp14:editId="18AF8FB8">
                 <wp:simplePos x="0" y="0"/>
                 <wp:positionH relativeFrom="column">
-                  <wp:posOffset>5478780</wp:posOffset>
+                  <wp:posOffset>5402580</wp:posOffset>
                 </wp:positionH>
                 <wp:positionV relativeFrom="paragraph">
-                  <wp:posOffset>246957</wp:posOffset>
+                  <wp:posOffset>246380</wp:posOffset>
                 </wp:positionV>
                 <wp:extent cx="1260071" cy="694054"/>
                 <wp:effectExtent l="0" t="0" r="0" b="0"/>
@@ -1514,13 +1509,15 @@
                         </wps:spPr>
                         <wps:txbx>
                           <w:txbxContent>
+                            <w:bookmarkStart w:id="2" w:name="_MON_1749555759"/>
+                            <w:bookmarkEnd w:id="2"/>
                             <w:p>
                               <w:r>
                                 <w:object w:dxaOrig="1518" w:dyaOrig="989" w14:anchorId="16744D30">
-                                  <v:shape id="_x0000_i1028" type="#_x0000_t75" style="width:45.75pt;height:37.65pt">
-                                    <v:imagedata r:id="rId17" o:title="" cropbottom="15840f" cropleft="12753f" cropright="13185f"/>
+                                  <v:shape id="_x0000_i1035" type="#_x0000_t75" style="width:45.75pt;height:37.65pt">
+                                    <v:imagedata r:id="rId18" o:title="" cropbottom="15840f" cropleft="12753f" cropright="13185f"/>
                                   </v:shape>
-                                  <o:OLEObject Type="Embed" ProgID="Excel.SheetMacroEnabled.12" ShapeID="_x0000_i1028" DrawAspect="Icon" ObjectID="_1749318178" r:id="rId18"/>
+                                  <o:OLEObject Type="Embed" ProgID="Excel.SheetMacroEnabled.12" ShapeID="_x0000_i1035" DrawAspect="Icon" ObjectID="_1749556657" r:id="rId19"/>
                                 </w:object>
                               </w:r>
                             </w:p>
@@ -1538,7 +1535,7 @@
           </mc:Choice>
           <mc:Fallback>
             <w:pict>
-              <v:group w14:anchorId="0222F699" id="_x0000_s1029" style="position:absolute;margin-left:431.4pt;margin-top:19.45pt;width:99.2pt;height:54.65pt;z-index:251676672" coordsize="12600,6940" o:gfxdata="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">
+              <v:group w14:anchorId="0222F699" id="_x0000_s1029" style="position:absolute;margin-left:425.4pt;margin-top:19.4pt;width:99.2pt;height:54.65pt;z-index:251676672" coordsize="12600,6940" o:gfxdata="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">
                 <v:shape id="Textfeld 2" o:spid="_x0000_s1030" type="#_x0000_t202" style="position:absolute;left:5818;top:277;width:6782;height:6032;visibility:visible;mso-wrap-style:square;v-text-anchor:top" o:gfxdata="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" filled="f" stroked="f">
                   <v:textbox style="mso-fit-shape-to-text:t">
                     <w:txbxContent>
@@ -1605,13 +1602,15 @@
                 <v:shape id="Textfeld 2" o:spid="_x0000_s1031" type="#_x0000_t202" style="position:absolute;width:7740;height:6940;visibility:visible;mso-wrap-style:none;v-text-anchor:top" o:gfxdata="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" filled="f" stroked="f">
                   <v:textbox style="mso-fit-shape-to-text:t">
                     <w:txbxContent>
+                      <w:bookmarkStart w:id="3" w:name="_MON_1749555759"/>
+                      <w:bookmarkEnd w:id="3"/>
                       <w:p>
                         <w:r>
                           <w:object w:dxaOrig="1518" w:dyaOrig="989" w14:anchorId="16744D30">
-                            <v:shape id="_x0000_i1066" type="#_x0000_t75" style="width:45.8pt;height:37.65pt">
-                              <v:imagedata r:id="rId20" o:title="" cropbottom="15840f" cropleft="12753f" cropright="13185f"/>
+                            <v:shape id="_x0000_i1035" type="#_x0000_t75" style="width:45.75pt;height:37.65pt">
+                              <v:imagedata r:id="rId18" o:title="" cropbottom="15840f" cropleft="12753f" cropright="13185f"/>
                             </v:shape>
-                            <o:OLEObject Type="Embed" ProgID="Excel.SheetMacroEnabled.12" ShapeID="_x0000_i1066" DrawAspect="Icon" ObjectID="_1748275409" r:id="rId21"/>
+                            <o:OLEObject Type="Embed" ProgID="Excel.SheetMacroEnabled.12" ShapeID="_x0000_i1035" DrawAspect="Icon" ObjectID="_1749556657" r:id="rId20"/>
                           </w:object>
                         </w:r>
                       </w:p>
@@ -1641,7 +1640,43 @@
         <w:t xml:space="preserve"> gefiltert,</w:t>
       </w:r>
       <w:r>
-        <w:t xml:space="preserve"> geändert und gelöscht werden</w:t>
+        <w:t xml:space="preserve"> geändert</w:t>
+      </w:r>
+      <w:r>
+        <w:t>,</w:t>
+      </w:r>
+      <w:r>
+        <w:t xml:space="preserve"> gelöscht </w:t>
+      </w:r>
+      <w:r>
+        <w:t xml:space="preserve">(wenn keine </w:t>
+      </w:r>
+      <w:r>
+        <w:br/>
+        <w:t xml:space="preserve">Bestellungen vorliegen) und exportiert </w:t>
+      </w:r>
+      <w:r>
+        <w:t>werden</w:t>
+      </w:r>
+      <w:r>
+        <w:t>.</w:t>
+      </w:r>
+    </w:p>
+    <w:p>
+      <w:r>
+        <w:t>Die</w:t>
+      </w:r>
+      <w:r>
+        <w:t xml:space="preserve"> Übersicht </w:t>
+      </w:r>
+      <w:r>
+        <w:t>zeigt auch die</w:t>
+      </w:r>
+      <w:r>
+        <w:t xml:space="preserve"> Zahlungsverpflichtungen der Nutzer </w:t>
+      </w:r>
+      <w:r>
+        <w:t>an</w:t>
       </w:r>
       <w:r>
         <w:t>.</w:t>
@@ -1689,7 +1724,7 @@
                     <pic:cNvPicPr/>
                   </pic:nvPicPr>
                   <pic:blipFill>
-                    <a:blip r:embed="rId22" cstate="print">
+                    <a:blip r:embed="rId21" cstate="print">
                       <a:extLst>
                         <a:ext uri="{28A0092B-C50C-407E-A947-70E740481C1C}">
                           <a14:useLocalDpi xmlns:a14="http://schemas.microsoft.com/office/drawing/2010/main" val="0"/>
@@ -1772,7 +1807,7 @@
                     <pic:cNvPicPr/>
                   </pic:nvPicPr>
                   <pic:blipFill rotWithShape="1">
-                    <a:blip r:embed="rId23"/>
+                    <a:blip r:embed="rId22"/>
                     <a:srcRect b="88351"/>
                     <a:stretch/>
                   </pic:blipFill>
@@ -1952,13 +1987,15 @@
                         </wps:spPr>
                         <wps:txbx>
                           <w:txbxContent>
+                            <w:bookmarkStart w:id="4" w:name="_MON_1749555778"/>
+                            <w:bookmarkEnd w:id="4"/>
                             <w:p>
                               <w:r>
                                 <w:object w:dxaOrig="1518" w:dyaOrig="989" w14:anchorId="1C473F69">
-                                  <v:shape id="_x0000_i1030" type="#_x0000_t75" style="width:43.65pt;height:38.7pt">
-                                    <v:imagedata r:id="rId24" o:title="" cropbottom="14389f" cropleft="14179f" cropright="13649f"/>
+                                  <v:shape id="_x0000_i1038" type="#_x0000_t75" style="width:43.65pt;height:38.7pt">
+                                    <v:imagedata r:id="rId23" o:title="" cropbottom="14389f" cropleft="14179f" cropright="13649f"/>
                                   </v:shape>
-                                  <o:OLEObject Type="Embed" ProgID="Excel.Sheet.12" ShapeID="_x0000_i1030" DrawAspect="Icon" ObjectID="_1749318179" r:id="rId25"/>
+                                  <o:OLEObject Type="Embed" ProgID="Excel.Sheet.12" ShapeID="_x0000_i1038" DrawAspect="Icon" ObjectID="_1749556658" r:id="rId24"/>
                                 </w:object>
                               </w:r>
                             </w:p>
@@ -1977,10 +2014,6 @@
           <mc:Fallback>
             <w:pict>
               <v:group w14:anchorId="10B163F3" id="_x0000_s1032" style="position:absolute;margin-left:430.9pt;margin-top:18.45pt;width:99.2pt;height:55.75pt;z-index:251683840" coordsize="12600,7080" o:gfxdata="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">
-                <v:shapetype id="_x0000_t202" coordsize="21600,21600" o:spt="202" path="m,l,21600r21600,l21600,xe">
-                  <v:stroke joinstyle="miter"/>
-                  <v:path gradientshapeok="t" o:connecttype="rect"/>
-                </v:shapetype>
                 <v:shape id="Textfeld 2" o:spid="_x0000_s1033" type="#_x0000_t202" style="position:absolute;left:5818;top:277;width:6782;height:6032;visibility:visible;mso-wrap-style:square;v-text-anchor:top" o:gfxdata="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" filled="f" stroked="f">
                   <v:textbox style="mso-fit-shape-to-text:t">
                     <w:txbxContent>
@@ -2047,13 +2080,15 @@
                 <v:shape id="Textfeld 2" o:spid="_x0000_s1034" type="#_x0000_t202" style="position:absolute;width:7467;height:7080;visibility:visible;mso-wrap-style:none;v-text-anchor:top" o:gfxdata="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" filled="f" stroked="f">
                   <v:textbox style="mso-fit-shape-to-text:t">
                     <w:txbxContent>
+                      <w:bookmarkStart w:id="5" w:name="_MON_1749555778"/>
+                      <w:bookmarkEnd w:id="5"/>
                       <w:p>
                         <w:r>
                           <w:object w:dxaOrig="1518" w:dyaOrig="989" w14:anchorId="1C473F69">
-                            <v:shape id="_x0000_i1032" type="#_x0000_t75" style="width:43.65pt;height:38.7pt">
-                              <v:imagedata r:id="rId26" o:title="" cropbottom="14389f" cropleft="14179f" cropright="13649f"/>
+                            <v:shape id="_x0000_i1038" type="#_x0000_t75" style="width:43.65pt;height:38.7pt">
+                              <v:imagedata r:id="rId23" o:title="" cropbottom="14389f" cropleft="14179f" cropright="13649f"/>
                             </v:shape>
-                            <o:OLEObject Type="Embed" ProgID="Excel.Sheet.12" ShapeID="_x0000_i1032" DrawAspect="Icon" ObjectID="_1748284785" r:id="rId27"/>
+                            <o:OLEObject Type="Embed" ProgID="Excel.Sheet.12" ShapeID="_x0000_i1038" DrawAspect="Icon" ObjectID="_1749556658" r:id="rId25"/>
                           </w:object>
                         </w:r>
                       </w:p>
@@ -2139,7 +2174,7 @@
                     <pic:cNvPicPr/>
                   </pic:nvPicPr>
                   <pic:blipFill>
-                    <a:blip r:embed="rId28" cstate="print">
+                    <a:blip r:embed="rId26" cstate="print">
                       <a:extLst>
                         <a:ext uri="{28A0092B-C50C-407E-A947-70E740481C1C}">
                           <a14:useLocalDpi xmlns:a14="http://schemas.microsoft.com/office/drawing/2010/main" val="0"/>
@@ -2199,7 +2234,7 @@
                     <pic:cNvPicPr/>
                   </pic:nvPicPr>
                   <pic:blipFill rotWithShape="1">
-                    <a:blip r:embed="rId13">
+                    <a:blip r:embed="rId14">
                       <a:extLst>
                         <a:ext uri="{28A0092B-C50C-407E-A947-70E740481C1C}">
                           <a14:useLocalDpi xmlns:a14="http://schemas.microsoft.com/office/drawing/2010/main" val="0"/>
@@ -2266,7 +2301,7 @@
                     <pic:cNvPicPr/>
                   </pic:nvPicPr>
                   <pic:blipFill rotWithShape="1">
-                    <a:blip r:embed="rId14">
+                    <a:blip r:embed="rId15">
                       <a:extLst>
                         <a:ext uri="{28A0092B-C50C-407E-A947-70E740481C1C}">
                           <a14:useLocalDpi xmlns:a14="http://schemas.microsoft.com/office/drawing/2010/main" val="0"/>
@@ -2364,7 +2399,7 @@
                     <pic:cNvPicPr/>
                   </pic:nvPicPr>
                   <pic:blipFill rotWithShape="1">
-                    <a:blip r:embed="rId29"/>
+                    <a:blip r:embed="rId27"/>
                     <a:srcRect b="81903"/>
                     <a:stretch/>
                   </pic:blipFill>
@@ -2429,7 +2464,6 @@
       </w:r>
     </w:p>
     <w:p/>
-    <w:p/>
     <w:p>
       <w:pPr>
         <w:jc w:val="center"/>
@@ -2499,7 +2533,7 @@
                     <pic:cNvPicPr/>
                   </pic:nvPicPr>
                   <pic:blipFill>
-                    <a:blip r:embed="rId30">
+                    <a:blip r:embed="rId28">
                       <a:extLst>
                         <a:ext uri="{28A0092B-C50C-407E-A947-70E740481C1C}">
                           <a14:useLocalDpi xmlns:a14="http://schemas.microsoft.com/office/drawing/2010/main" val="0"/>
@@ -2559,7 +2593,7 @@
                     <pic:cNvPicPr/>
                   </pic:nvPicPr>
                   <pic:blipFill rotWithShape="1">
-                    <a:blip r:embed="rId31" cstate="print">
+                    <a:blip r:embed="rId29" cstate="print">
                       <a:extLst>
                         <a:ext uri="{28A0092B-C50C-407E-A947-70E740481C1C}">
                           <a14:useLocalDpi xmlns:a14="http://schemas.microsoft.com/office/drawing/2010/main" val="0"/>
@@ -2636,7 +2670,16 @@
         <w:t xml:space="preserve">  </w:t>
       </w:r>
       <w:r>
-        <w:t xml:space="preserve">vorgenommen (auch Annullierungen). Änderungen sind möglich, solange noch kein Code zugeteilt wurde. </w:t>
+        <w:t>vorgenommen (auch Annullierungen). Änderungen sind möglich, solange noch kein Code zugeteilt wurde</w:t>
+      </w:r>
+      <w:r>
+        <w:t xml:space="preserve"> und solange die Bestellfrist noch nicht abgelaufen ist</w:t>
+      </w:r>
+      <w:r>
+        <w:t>. Ist diese nicht gesetzt wird kein Bestellfrist-Hinweis angezeigt.</w:t>
+      </w:r>
+      <w:r>
+        <w:t xml:space="preserve"> </w:t>
       </w:r>
     </w:p>
     <w:p>
@@ -2649,14 +2692,11 @@
         <w:br/>
       </w:r>
       <w:r>
-        <w:rPr>
-          <w:noProof/>
-        </w:rPr>
         <w:drawing>
-          <wp:inline distT="0" distB="0" distL="0" distR="0" wp14:anchorId="356E87A6" wp14:editId="7D557979">
-            <wp:extent cx="6601691" cy="3041862"/>
-            <wp:effectExtent l="0" t="0" r="8890" b="6350"/>
-            <wp:docPr id="1430493149" name="Grafik 1" descr="Ein Bild, das Text, Screenshot, Software, Schrift enthält.&#10;&#10;Automatisch generierte Beschreibung"/>
+          <wp:inline distT="0" distB="0" distL="0" distR="0" wp14:anchorId="28F7D460" wp14:editId="109722D4">
+            <wp:extent cx="6645910" cy="4110355"/>
+            <wp:effectExtent l="0" t="0" r="2540" b="4445"/>
+            <wp:docPr id="961406526" name="Grafik 1" descr="Ein Bild, das Text, Screenshot, Software, Zahl enthält.&#10;&#10;Automatisch generierte Beschreibung"/>
             <wp:cNvGraphicFramePr>
               <a:graphicFrameLocks xmlns:a="http://schemas.openxmlformats.org/drawingml/2006/main" noChangeAspect="1"/>
             </wp:cNvGraphicFramePr>
@@ -2664,30 +2704,23 @@
               <a:graphicData uri="http://schemas.openxmlformats.org/drawingml/2006/picture">
                 <pic:pic xmlns:pic="http://schemas.openxmlformats.org/drawingml/2006/picture">
                   <pic:nvPicPr>
-                    <pic:cNvPr id="1430493149" name="Grafik 1" descr="Ein Bild, das Text, Screenshot, Software, Schrift enthält.&#10;&#10;Automatisch generierte Beschreibung"/>
+                    <pic:cNvPr id="961406526" name="Grafik 1" descr="Ein Bild, das Text, Screenshot, Software, Zahl enthält.&#10;&#10;Automatisch generierte Beschreibung"/>
                     <pic:cNvPicPr/>
                   </pic:nvPicPr>
-                  <pic:blipFill rotWithShape="1">
-                    <a:blip r:embed="rId32"/>
-                    <a:srcRect l="-1" r="457"/>
-                    <a:stretch/>
+                  <pic:blipFill>
+                    <a:blip r:embed="rId30"/>
+                    <a:stretch>
+                      <a:fillRect/>
+                    </a:stretch>
                   </pic:blipFill>
-                  <pic:spPr bwMode="auto">
+                  <pic:spPr>
                     <a:xfrm>
                       <a:off x="0" y="0"/>
-                      <a:ext cx="6616435" cy="3048655"/>
+                      <a:ext cx="6645910" cy="4110355"/>
                     </a:xfrm>
                     <a:prstGeom prst="rect">
                       <a:avLst/>
                     </a:prstGeom>
-                    <a:ln>
-                      <a:noFill/>
-                    </a:ln>
-                    <a:extLst>
-                      <a:ext uri="{53640926-AAD7-44D8-BBD7-CCE9431645EC}">
-                        <a14:shadowObscured xmlns:a14="http://schemas.microsoft.com/office/drawing/2010/main"/>
-                      </a:ext>
-                    </a:extLst>
                   </pic:spPr>
                 </pic:pic>
               </a:graphicData>
@@ -2803,7 +2836,7 @@
                     <pic:cNvPicPr/>
                   </pic:nvPicPr>
                   <pic:blipFill rotWithShape="1">
-                    <a:blip r:embed="rId29"/>
+                    <a:blip r:embed="rId27"/>
                     <a:srcRect t="-1" b="64476"/>
                     <a:stretch/>
                   </pic:blipFill>
@@ -2850,7 +2883,7 @@
                     <pic:cNvPicPr/>
                   </pic:nvPicPr>
                   <pic:blipFill rotWithShape="1">
-                    <a:blip r:embed="rId29"/>
+                    <a:blip r:embed="rId27"/>
                     <a:srcRect l="209" t="57971" r="-209" b="6504"/>
                     <a:stretch/>
                   </pic:blipFill>

</xml_diff>

<commit_message>
Optimized user experience: added help, added responsive for user login
</commit_message>
<xml_diff>
--- a/Anleitung.docx
+++ b/Anleitung.docx
@@ -229,6 +229,7 @@
     <w:p>
       <w:r>
         <w:rPr>
+          <w:noProof/>
           <w:sz w:val="10"/>
           <w:szCs w:val="10"/>
           <w:u w:val="single"/>
@@ -625,10 +626,10 @@
                                     <v:path o:extrusionok="f" gradientshapeok="t" o:connecttype="rect"/>
                                     <o:lock v:ext="edit" aspectratio="t"/>
                                   </v:shapetype>
-                                  <v:shape id="_x0000_i1032" type="#_x0000_t75" style="width:42.6pt;height:35.45pt">
+                                  <v:shape id="_x0000_i1026" type="#_x0000_t75" style="width:42.6pt;height:35.45pt">
                                     <v:imagedata r:id="rId9" o:title="" cropbottom="16556f" cropleft="10773f" cropright="13915f"/>
                                   </v:shape>
-                                  <o:OLEObject Type="Embed" ProgID="Excel.SheetMacroEnabled.12" ShapeID="_x0000_i1032" DrawAspect="Icon" ObjectID="_1749556656" r:id="rId10"/>
+                                  <o:OLEObject Type="Embed" ProgID="Excel.SheetMacroEnabled.12" ShapeID="_x0000_i1026" DrawAspect="Icon" ObjectID="_1750006512" r:id="rId10"/>
                                 </w:object>
                               </w:r>
                             </w:p>
@@ -723,9 +724,9 @@
                         <w:r>
                           <w:object w:dxaOrig="1518" w:dyaOrig="989" w14:anchorId="239EC774">
                             <v:shape id="_x0000_i1032" type="#_x0000_t75" style="width:42.6pt;height:35.45pt">
-                              <v:imagedata r:id="rId9" o:title="" cropbottom="16556f" cropleft="10773f" cropright="13915f"/>
+                              <v:imagedata r:id="rId11" o:title="" cropbottom="16556f" cropleft="10773f" cropright="13915f"/>
                             </v:shape>
-                            <o:OLEObject Type="Embed" ProgID="Excel.SheetMacroEnabled.12" ShapeID="_x0000_i1032" DrawAspect="Icon" ObjectID="_1749556656" r:id="rId11"/>
+                            <o:OLEObject Type="Embed" ProgID="Excel.SheetMacroEnabled.12" ShapeID="_x0000_i1032" DrawAspect="Icon" ObjectID="_1749556656" r:id="rId12"/>
                           </w:object>
                         </w:r>
                       </w:p>
@@ -791,7 +792,7 @@
                     <pic:cNvPicPr/>
                   </pic:nvPicPr>
                   <pic:blipFill>
-                    <a:blip r:embed="rId12" cstate="print">
+                    <a:blip r:embed="rId13" cstate="print">
                       <a:extLst>
                         <a:ext uri="{28A0092B-C50C-407E-A947-70E740481C1C}">
                           <a14:useLocalDpi xmlns:a14="http://schemas.microsoft.com/office/drawing/2010/main" val="0"/>
@@ -871,7 +872,7 @@
                     <pic:cNvPicPr/>
                   </pic:nvPicPr>
                   <pic:blipFill rotWithShape="1">
-                    <a:blip r:embed="rId13" cstate="print">
+                    <a:blip r:embed="rId14" cstate="print">
                       <a:extLst>
                         <a:ext uri="{28A0092B-C50C-407E-A947-70E740481C1C}">
                           <a14:useLocalDpi xmlns:a14="http://schemas.microsoft.com/office/drawing/2010/main" val="0"/>
@@ -961,7 +962,7 @@
                     <pic:cNvPicPr/>
                   </pic:nvPicPr>
                   <pic:blipFill rotWithShape="1">
-                    <a:blip r:embed="rId14">
+                    <a:blip r:embed="rId15">
                       <a:extLst>
                         <a:ext uri="{28A0092B-C50C-407E-A947-70E740481C1C}">
                           <a14:useLocalDpi xmlns:a14="http://schemas.microsoft.com/office/drawing/2010/main" val="0"/>
@@ -1022,7 +1023,7 @@
                     <pic:cNvPicPr/>
                   </pic:nvPicPr>
                   <pic:blipFill rotWithShape="1">
-                    <a:blip r:embed="rId15">
+                    <a:blip r:embed="rId16">
                       <a:extLst>
                         <a:ext uri="{28A0092B-C50C-407E-A947-70E740481C1C}">
                           <a14:useLocalDpi xmlns:a14="http://schemas.microsoft.com/office/drawing/2010/main" val="0"/>
@@ -1083,7 +1084,7 @@
                     <pic:cNvPicPr/>
                   </pic:nvPicPr>
                   <pic:blipFill rotWithShape="1">
-                    <a:blip r:embed="rId15">
+                    <a:blip r:embed="rId16">
                       <a:extLst>
                         <a:ext uri="{28A0092B-C50C-407E-A947-70E740481C1C}">
                           <a14:useLocalDpi xmlns:a14="http://schemas.microsoft.com/office/drawing/2010/main" val="0"/>
@@ -1178,7 +1179,7 @@
                     <pic:cNvPicPr/>
                   </pic:nvPicPr>
                   <pic:blipFill rotWithShape="1">
-                    <a:blip r:embed="rId13" cstate="print">
+                    <a:blip r:embed="rId14" cstate="print">
                       <a:extLst>
                         <a:ext uri="{28A0092B-C50C-407E-A947-70E740481C1C}">
                           <a14:useLocalDpi xmlns:a14="http://schemas.microsoft.com/office/drawing/2010/main" val="0"/>
@@ -1245,7 +1246,7 @@
                     <pic:cNvPicPr/>
                   </pic:nvPicPr>
                   <pic:blipFill>
-                    <a:blip r:embed="rId16" cstate="print">
+                    <a:blip r:embed="rId17" cstate="print">
                       <a:extLst>
                         <a:ext uri="{28A0092B-C50C-407E-A947-70E740481C1C}">
                           <a14:useLocalDpi xmlns:a14="http://schemas.microsoft.com/office/drawing/2010/main" val="0"/>
@@ -1329,7 +1330,7 @@
                     <pic:cNvPicPr/>
                   </pic:nvPicPr>
                   <pic:blipFill rotWithShape="1">
-                    <a:blip r:embed="rId17"/>
+                    <a:blip r:embed="rId18"/>
                     <a:srcRect b="86005"/>
                     <a:stretch/>
                   </pic:blipFill>
@@ -1509,15 +1510,15 @@
                         </wps:spPr>
                         <wps:txbx>
                           <w:txbxContent>
-                            <w:bookmarkStart w:id="2" w:name="_MON_1749555759"/>
-                            <w:bookmarkEnd w:id="2"/>
+                            <w:bookmarkStart w:id="1" w:name="_MON_1749555759"/>
+                            <w:bookmarkEnd w:id="1"/>
                             <w:p>
                               <w:r>
                                 <w:object w:dxaOrig="1518" w:dyaOrig="989" w14:anchorId="16744D30">
-                                  <v:shape id="_x0000_i1035" type="#_x0000_t75" style="width:45.75pt;height:37.65pt">
-                                    <v:imagedata r:id="rId18" o:title="" cropbottom="15840f" cropleft="12753f" cropright="13185f"/>
+                                  <v:shape id="_x0000_i1028" type="#_x0000_t75" style="width:45.75pt;height:37.65pt">
+                                    <v:imagedata r:id="rId19" o:title="" cropbottom="15840f" cropleft="12753f" cropright="13185f"/>
                                   </v:shape>
-                                  <o:OLEObject Type="Embed" ProgID="Excel.SheetMacroEnabled.12" ShapeID="_x0000_i1035" DrawAspect="Icon" ObjectID="_1749556657" r:id="rId19"/>
+                                  <o:OLEObject Type="Embed" ProgID="Excel.SheetMacroEnabled.12" ShapeID="_x0000_i1028" DrawAspect="Icon" ObjectID="_1750006513" r:id="rId20"/>
                                 </w:object>
                               </w:r>
                             </w:p>
@@ -1608,9 +1609,9 @@
                         <w:r>
                           <w:object w:dxaOrig="1518" w:dyaOrig="989" w14:anchorId="16744D30">
                             <v:shape id="_x0000_i1035" type="#_x0000_t75" style="width:45.75pt;height:37.65pt">
-                              <v:imagedata r:id="rId18" o:title="" cropbottom="15840f" cropleft="12753f" cropright="13185f"/>
+                              <v:imagedata r:id="rId21" o:title="" cropbottom="15840f" cropleft="12753f" cropright="13185f"/>
                             </v:shape>
-                            <o:OLEObject Type="Embed" ProgID="Excel.SheetMacroEnabled.12" ShapeID="_x0000_i1035" DrawAspect="Icon" ObjectID="_1749556657" r:id="rId20"/>
+                            <o:OLEObject Type="Embed" ProgID="Excel.SheetMacroEnabled.12" ShapeID="_x0000_i1035" DrawAspect="Icon" ObjectID="_1749556657" r:id="rId22"/>
                           </w:object>
                         </w:r>
                       </w:p>
@@ -1664,22 +1665,7 @@
     </w:p>
     <w:p>
       <w:r>
-        <w:t>Die</w:t>
-      </w:r>
-      <w:r>
-        <w:t xml:space="preserve"> Übersicht </w:t>
-      </w:r>
-      <w:r>
-        <w:t>zeigt auch die</w:t>
-      </w:r>
-      <w:r>
-        <w:t xml:space="preserve"> Zahlungsverpflichtungen der Nutzer </w:t>
-      </w:r>
-      <w:r>
-        <w:t>an</w:t>
-      </w:r>
-      <w:r>
-        <w:t>.</w:t>
+        <w:t>Die Übersicht zeigt auch die Zahlungsverpflichtungen der Nutzer an.</w:t>
       </w:r>
     </w:p>
     <w:p>
@@ -1724,7 +1710,7 @@
                     <pic:cNvPicPr/>
                   </pic:nvPicPr>
                   <pic:blipFill>
-                    <a:blip r:embed="rId21" cstate="print">
+                    <a:blip r:embed="rId23" cstate="print">
                       <a:extLst>
                         <a:ext uri="{28A0092B-C50C-407E-A947-70E740481C1C}">
                           <a14:useLocalDpi xmlns:a14="http://schemas.microsoft.com/office/drawing/2010/main" val="0"/>
@@ -1807,7 +1793,7 @@
                     <pic:cNvPicPr/>
                   </pic:nvPicPr>
                   <pic:blipFill rotWithShape="1">
-                    <a:blip r:embed="rId22"/>
+                    <a:blip r:embed="rId24"/>
                     <a:srcRect b="88351"/>
                     <a:stretch/>
                   </pic:blipFill>
@@ -1987,15 +1973,15 @@
                         </wps:spPr>
                         <wps:txbx>
                           <w:txbxContent>
-                            <w:bookmarkStart w:id="4" w:name="_MON_1749555778"/>
-                            <w:bookmarkEnd w:id="4"/>
+                            <w:bookmarkStart w:id="2" w:name="_MON_1749555778"/>
+                            <w:bookmarkEnd w:id="2"/>
                             <w:p>
                               <w:r>
                                 <w:object w:dxaOrig="1518" w:dyaOrig="989" w14:anchorId="1C473F69">
-                                  <v:shape id="_x0000_i1038" type="#_x0000_t75" style="width:43.65pt;height:38.7pt">
-                                    <v:imagedata r:id="rId23" o:title="" cropbottom="14389f" cropleft="14179f" cropright="13649f"/>
+                                  <v:shape id="_x0000_i1030" type="#_x0000_t75" style="width:43.65pt;height:38.7pt">
+                                    <v:imagedata r:id="rId25" o:title="" cropbottom="14389f" cropleft="14179f" cropright="13649f"/>
                                   </v:shape>
-                                  <o:OLEObject Type="Embed" ProgID="Excel.Sheet.12" ShapeID="_x0000_i1038" DrawAspect="Icon" ObjectID="_1749556658" r:id="rId24"/>
+                                  <o:OLEObject Type="Embed" ProgID="Excel.Sheet.12" ShapeID="_x0000_i1030" DrawAspect="Icon" ObjectID="_1750006514" r:id="rId26"/>
                                 </w:object>
                               </w:r>
                             </w:p>
@@ -2086,9 +2072,9 @@
                         <w:r>
                           <w:object w:dxaOrig="1518" w:dyaOrig="989" w14:anchorId="1C473F69">
                             <v:shape id="_x0000_i1038" type="#_x0000_t75" style="width:43.65pt;height:38.7pt">
-                              <v:imagedata r:id="rId23" o:title="" cropbottom="14389f" cropleft="14179f" cropright="13649f"/>
+                              <v:imagedata r:id="rId27" o:title="" cropbottom="14389f" cropleft="14179f" cropright="13649f"/>
                             </v:shape>
-                            <o:OLEObject Type="Embed" ProgID="Excel.Sheet.12" ShapeID="_x0000_i1038" DrawAspect="Icon" ObjectID="_1749556658" r:id="rId25"/>
+                            <o:OLEObject Type="Embed" ProgID="Excel.Sheet.12" ShapeID="_x0000_i1038" DrawAspect="Icon" ObjectID="_1749556658" r:id="rId28"/>
                           </w:object>
                         </w:r>
                       </w:p>
@@ -2174,7 +2160,7 @@
                     <pic:cNvPicPr/>
                   </pic:nvPicPr>
                   <pic:blipFill>
-                    <a:blip r:embed="rId26" cstate="print">
+                    <a:blip r:embed="rId29" cstate="print">
                       <a:extLst>
                         <a:ext uri="{28A0092B-C50C-407E-A947-70E740481C1C}">
                           <a14:useLocalDpi xmlns:a14="http://schemas.microsoft.com/office/drawing/2010/main" val="0"/>
@@ -2234,7 +2220,7 @@
                     <pic:cNvPicPr/>
                   </pic:nvPicPr>
                   <pic:blipFill rotWithShape="1">
-                    <a:blip r:embed="rId14">
+                    <a:blip r:embed="rId15">
                       <a:extLst>
                         <a:ext uri="{28A0092B-C50C-407E-A947-70E740481C1C}">
                           <a14:useLocalDpi xmlns:a14="http://schemas.microsoft.com/office/drawing/2010/main" val="0"/>
@@ -2301,7 +2287,7 @@
                     <pic:cNvPicPr/>
                   </pic:nvPicPr>
                   <pic:blipFill rotWithShape="1">
-                    <a:blip r:embed="rId15">
+                    <a:blip r:embed="rId16">
                       <a:extLst>
                         <a:ext uri="{28A0092B-C50C-407E-A947-70E740481C1C}">
                           <a14:useLocalDpi xmlns:a14="http://schemas.microsoft.com/office/drawing/2010/main" val="0"/>
@@ -2399,7 +2385,7 @@
                     <pic:cNvPicPr/>
                   </pic:nvPicPr>
                   <pic:blipFill rotWithShape="1">
-                    <a:blip r:embed="rId27"/>
+                    <a:blip r:embed="rId30"/>
                     <a:srcRect b="81903"/>
                     <a:stretch/>
                   </pic:blipFill>
@@ -2533,7 +2519,7 @@
                     <pic:cNvPicPr/>
                   </pic:nvPicPr>
                   <pic:blipFill>
-                    <a:blip r:embed="rId28">
+                    <a:blip r:embed="rId31">
                       <a:extLst>
                         <a:ext uri="{28A0092B-C50C-407E-A947-70E740481C1C}">
                           <a14:useLocalDpi xmlns:a14="http://schemas.microsoft.com/office/drawing/2010/main" val="0"/>
@@ -2593,7 +2579,7 @@
                     <pic:cNvPicPr/>
                   </pic:nvPicPr>
                   <pic:blipFill rotWithShape="1">
-                    <a:blip r:embed="rId29" cstate="print">
+                    <a:blip r:embed="rId32" cstate="print">
                       <a:extLst>
                         <a:ext uri="{28A0092B-C50C-407E-A947-70E740481C1C}">
                           <a14:useLocalDpi xmlns:a14="http://schemas.microsoft.com/office/drawing/2010/main" val="0"/>
@@ -2692,6 +2678,9 @@
         <w:br/>
       </w:r>
       <w:r>
+        <w:rPr>
+          <w:noProof/>
+        </w:rPr>
         <w:drawing>
           <wp:inline distT="0" distB="0" distL="0" distR="0" wp14:anchorId="28F7D460" wp14:editId="109722D4">
             <wp:extent cx="6645910" cy="4110355"/>
@@ -2708,7 +2697,7 @@
                     <pic:cNvPicPr/>
                   </pic:nvPicPr>
                   <pic:blipFill>
-                    <a:blip r:embed="rId30"/>
+                    <a:blip r:embed="rId33"/>
                     <a:stretch>
                       <a:fillRect/>
                     </a:stretch>
@@ -2761,155 +2750,11 @@
     </w:p>
     <w:p>
       <w:pPr>
-        <w:rPr>
-          <w:b/>
-          <w:bCs/>
+        <w:jc w:val="center"/>
+        <w:rPr>
           <w:noProof/>
-          <w:u w:val="single"/>
         </w:rPr>
       </w:pPr>
-      <w:r>
-        <w:rPr>
-          <w:b/>
-          <w:bCs/>
-          <w:noProof/>
-          <w:u w:val="single"/>
-        </w:rPr>
-        <w:t>Troubleshooting</w:t>
-      </w:r>
-    </w:p>
-    <w:p>
-      <w:pPr>
-        <w:rPr>
-          <w:noProof/>
-        </w:rPr>
-      </w:pPr>
-      <w:r>
-        <w:rPr>
-          <w:noProof/>
-        </w:rPr>
-        <w:t>Je nach Internetverbindung kommt es aktuell noch manchmal dazu, dass die Buttons über der Tabelle nicht immer vollständig geladen werden. In diesem Fall hilft es, die Seite noch einmal zu laden.</w:t>
-      </w:r>
-    </w:p>
-    <w:p>
-      <w:pPr>
-        <w:jc w:val="center"/>
-        <w:rPr>
-          <w:i/>
-          <w:iCs/>
-          <w:noProof/>
-        </w:rPr>
-      </w:pPr>
-      <w:r>
-        <w:rPr>
-          <w:i/>
-          <w:iCs/>
-          <w:noProof/>
-        </w:rPr>
-        <w:t>Beispiel: unvollständig geladene Seite ohne Buttons</w:t>
-      </w:r>
-    </w:p>
-    <w:p>
-      <w:pPr>
-        <w:jc w:val="center"/>
-        <w:rPr>
-          <w:noProof/>
-        </w:rPr>
-      </w:pPr>
-      <w:r>
-        <w:rPr>
-          <w:noProof/>
-        </w:rPr>
-        <w:drawing>
-          <wp:inline distT="0" distB="0" distL="0" distR="0" wp14:anchorId="13AE6273" wp14:editId="3EFE309F">
-            <wp:extent cx="4315691" cy="499963"/>
-            <wp:effectExtent l="0" t="0" r="0" b="0"/>
-            <wp:docPr id="1814462677" name="Grafik 1814462677" descr="Ein Bild, das Text, Screenshot, Schrift, Zahl enthält.&#10;&#10;Automatisch generierte Beschreibung"/>
-            <wp:cNvGraphicFramePr>
-              <a:graphicFrameLocks xmlns:a="http://schemas.openxmlformats.org/drawingml/2006/main" noChangeAspect="1"/>
-            </wp:cNvGraphicFramePr>
-            <a:graphic xmlns:a="http://schemas.openxmlformats.org/drawingml/2006/main">
-              <a:graphicData uri="http://schemas.openxmlformats.org/drawingml/2006/picture">
-                <pic:pic xmlns:pic="http://schemas.openxmlformats.org/drawingml/2006/picture">
-                  <pic:nvPicPr>
-                    <pic:cNvPr id="1648489841" name="Grafik 1" descr="Ein Bild, das Text, Screenshot, Schrift, Zahl enthält.&#10;&#10;Automatisch generierte Beschreibung"/>
-                    <pic:cNvPicPr/>
-                  </pic:nvPicPr>
-                  <pic:blipFill rotWithShape="1">
-                    <a:blip r:embed="rId27"/>
-                    <a:srcRect t="-1" b="64476"/>
-                    <a:stretch/>
-                  </pic:blipFill>
-                  <pic:spPr bwMode="auto">
-                    <a:xfrm>
-                      <a:off x="0" y="0"/>
-                      <a:ext cx="4353032" cy="504289"/>
-                    </a:xfrm>
-                    <a:prstGeom prst="rect">
-                      <a:avLst/>
-                    </a:prstGeom>
-                    <a:ln>
-                      <a:noFill/>
-                    </a:ln>
-                    <a:extLst>
-                      <a:ext uri="{53640926-AAD7-44D8-BBD7-CCE9431645EC}">
-                        <a14:shadowObscured xmlns:a14="http://schemas.microsoft.com/office/drawing/2010/main"/>
-                      </a:ext>
-                    </a:extLst>
-                  </pic:spPr>
-                </pic:pic>
-              </a:graphicData>
-            </a:graphic>
-          </wp:inline>
-        </w:drawing>
-      </w:r>
-      <w:r>
-        <w:rPr>
-          <w:noProof/>
-        </w:rPr>
-        <w:drawing>
-          <wp:inline distT="0" distB="0" distL="0" distR="0" wp14:anchorId="368E99E2" wp14:editId="067FE7CC">
-            <wp:extent cx="4322618" cy="500766"/>
-            <wp:effectExtent l="0" t="0" r="1905" b="0"/>
-            <wp:docPr id="380983818" name="Grafik 380983818" descr="Ein Bild, das Text, Screenshot, Schrift, Zahl enthält.&#10;&#10;Automatisch generierte Beschreibung"/>
-            <wp:cNvGraphicFramePr>
-              <a:graphicFrameLocks xmlns:a="http://schemas.openxmlformats.org/drawingml/2006/main" noChangeAspect="1"/>
-            </wp:cNvGraphicFramePr>
-            <a:graphic xmlns:a="http://schemas.openxmlformats.org/drawingml/2006/main">
-              <a:graphicData uri="http://schemas.openxmlformats.org/drawingml/2006/picture">
-                <pic:pic xmlns:pic="http://schemas.openxmlformats.org/drawingml/2006/picture">
-                  <pic:nvPicPr>
-                    <pic:cNvPr id="1648489841" name="Grafik 1" descr="Ein Bild, das Text, Screenshot, Schrift, Zahl enthält.&#10;&#10;Automatisch generierte Beschreibung"/>
-                    <pic:cNvPicPr/>
-                  </pic:nvPicPr>
-                  <pic:blipFill rotWithShape="1">
-                    <a:blip r:embed="rId27"/>
-                    <a:srcRect l="209" t="57971" r="-209" b="6504"/>
-                    <a:stretch/>
-                  </pic:blipFill>
-                  <pic:spPr bwMode="auto">
-                    <a:xfrm>
-                      <a:off x="0" y="0"/>
-                      <a:ext cx="4384393" cy="507923"/>
-                    </a:xfrm>
-                    <a:prstGeom prst="rect">
-                      <a:avLst/>
-                    </a:prstGeom>
-                    <a:ln>
-                      <a:noFill/>
-                    </a:ln>
-                    <a:extLst>
-                      <a:ext uri="{53640926-AAD7-44D8-BBD7-CCE9431645EC}">
-                        <a14:shadowObscured xmlns:a14="http://schemas.microsoft.com/office/drawing/2010/main"/>
-                      </a:ext>
-                    </a:extLst>
-                  </pic:spPr>
-                </pic:pic>
-              </a:graphicData>
-            </a:graphic>
-          </wp:inline>
-        </w:drawing>
-      </w:r>
     </w:p>
     <w:sectPr>
       <w:pgSz w:w="11906" w:h="16838"/>

</xml_diff>